<commit_message>
agregue el link del repositorio en word
</commit_message>
<xml_diff>
--- a/PP labo 3 -2020.docx
+++ b/PP labo 3 -2020.docx
@@ -738,8 +738,6 @@
               </w:rPr>
               <w:t>108041</w:t>
             </w:r>
-            <w:bookmarkStart w:id="0" w:name="_GoBack"/>
-            <w:bookmarkEnd w:id="0"/>
           </w:p>
         </w:tc>
         <w:tc>
@@ -2016,6 +2014,8 @@
           <w:lang w:val="es-AR"/>
         </w:rPr>
       </w:pPr>
+      <w:bookmarkStart w:id="0" w:name="_GoBack"/>
+      <w:bookmarkEnd w:id="0"/>
     </w:p>
     <w:p>
       <w:pPr>
@@ -2037,7 +2037,21 @@
           <w:u w:val="single"/>
           <w:lang w:val="es-AR"/>
         </w:rPr>
-        <w:t xml:space="preserve">LINK AL REPOSITROIO GITHUB DEL ALUMNO: </w:t>
+        <w:t>LINK AL</w:t>
+      </w:r>
+      <w:r>
+        <w:rPr>
+          <w:u w:val="single"/>
+          <w:lang w:val="es-AR"/>
+        </w:rPr>
+        <w:t xml:space="preserve"> REPOSITROIO GITHUB DEL ALUMNO: </w:t>
+      </w:r>
+      <w:r>
+        <w:rPr>
+          <w:u w:val="single"/>
+          <w:lang w:val="es-AR"/>
+        </w:rPr>
+        <w:t>https://github.com/Lucasvaldiviezo/PrimerParcialLaboIII.git</w:t>
       </w:r>
     </w:p>
     <w:p>

</xml_diff>